<commit_message>
chore: refresh OneDrive snapshot
</commit_message>
<xml_diff>
--- a/archive/onedrive/AGA_Datathon_OneDrive/Datasets/ML Training/Data Dictionaries/FAC_USAspending_ML_Training_Data_Dictionary.docx
+++ b/archive/onedrive/AGA_Datathon_OneDrive/Datasets/ML Training/Data Dictionaries/FAC_USAspending_ML_Training_Data_Dictionary.docx
@@ -186,12 +186,30 @@
             </w:tcBorders>
             <w:tcMar/>
           </w:tcPr>
-          <w:p wp14:textId="77777777">
-            <w:r>
-              <w:rPr>
-                <w:lang w:val="en-US"/>
-              </w:rPr>
-              <w:t xml:space="preserve">42,233 entities with both FAC audit history and </w:t>
+          <w:p wp14:textId="1BCFD33A">
+            <w:r>
+              <w:rPr>
+                <w:lang w:val="en-US"/>
+              </w:rPr>
+              <w:t>192.6k</w:t>
+            </w:r>
+            <w:r>
+              <w:rPr>
+                <w:lang w:val="en-US"/>
+              </w:rPr>
+              <w:t xml:space="preserve"> </w:t>
+            </w:r>
+            <w:r>
+              <w:rPr>
+                <w:lang w:val="en-US"/>
+              </w:rPr>
+              <w:t xml:space="preserve">records </w:t>
+            </w:r>
+            <w:r>
+              <w:rPr>
+                <w:lang w:val="en-US"/>
+              </w:rPr>
+              <w:t xml:space="preserve">with both FAC audit history and </w:t>
             </w:r>
             <w:r>
               <w:rPr>
@@ -292,9 +310,42 @@
             </w:tcBorders>
             <w:tcMar/>
           </w:tcPr>
-          <w:p wp14:textId="77777777">
-            <w:r>
-              <w:t xml:space="preserve">80/20 random split (Train: 33,802 entities, Test: 8,431 entities)</w:t>
+          <w:p wp14:textId="65B8D1B3">
+            <w:r>
+              <w:rPr/>
+              <w:t xml:space="preserve">80/20 random split (Train: </w:t>
+            </w:r>
+            <w:r>
+              <w:rPr/>
+              <w:t>154.1k</w:t>
+            </w:r>
+            <w:r>
+              <w:rPr/>
+              <w:t xml:space="preserve"> </w:t>
+            </w:r>
+            <w:r>
+              <w:rPr/>
+              <w:t>records</w:t>
+            </w:r>
+            <w:r>
+              <w:rPr/>
+              <w:t xml:space="preserve">, Test: </w:t>
+            </w:r>
+            <w:r>
+              <w:rPr/>
+              <w:t>38.5k</w:t>
+            </w:r>
+            <w:r>
+              <w:rPr/>
+              <w:t xml:space="preserve"> </w:t>
+            </w:r>
+            <w:r>
+              <w:rPr/>
+              <w:t>records</w:t>
+            </w:r>
+            <w:r>
+              <w:rPr/>
+              <w:t>)</w:t>
             </w:r>
           </w:p>
         </w:tc>

</xml_diff>